<commit_message>
feat: enhance placeholder processing in normalizeDocxText function for better content management
</commit_message>
<xml_diff>
--- a/examples/template.docx
+++ b/examples/template.docx
@@ -168,7 +168,27 @@
           <w:szCs w:val="20"/>
           <w:lang w:eastAsia="zh-CN"/>
         </w:rPr>
-        <w:t>} {value1}-{value2} {</w:t>
+        <w:t xml:space="preserve">} {value1}-{value2} </w:t>
+      </w:r>
+    </w:p>
+    <w:p>
+      <w:pPr>
+        <w:spacing w:after="0" w:line="240" w:lineRule="auto"/>
+        <w:rPr>
+          <w:rFonts w:ascii="Goudy Old Style" w:eastAsia="SimSun" w:hAnsi="Goudy Old Style" w:cs="Times New Roman"/>
+          <w:sz w:val="24"/>
+          <w:szCs w:val="20"/>
+          <w:lang w:eastAsia="zh-CN"/>
+        </w:rPr>
+      </w:pPr>
+      <w:r>
+        <w:rPr>
+          <w:rFonts w:ascii="Goudy Old Style" w:eastAsia="SimSun" w:hAnsi="Goudy Old Style" w:cs="Times New Roman"/>
+          <w:sz w:val="24"/>
+          <w:szCs w:val="20"/>
+          <w:lang w:eastAsia="zh-CN"/>
+        </w:rPr>
+        <w:t>{</w:t>
       </w:r>
       <w:r>
         <w:rPr>

</xml_diff>